<commit_message>
halw way through video 3 hour 1.04
</commit_message>
<xml_diff>
--- a/Lecture Notes.docx
+++ b/Lecture Notes.docx
@@ -1415,8 +1415,680 @@
         </w:rPr>
         <w:t>VIDEO part 2 ends here.</w:t>
       </w:r>
+    </w:p>
+    <w:p>
+      <w:pPr>
+        <w:rPr>
+          <w:lang w:val="en-GB"/>
+        </w:rPr>
+      </w:pPr>
+    </w:p>
+    <w:p>
+      <w:pPr>
+        <w:rPr>
+          <w:lang w:val="en-GB"/>
+        </w:rPr>
+      </w:pPr>
+      <w:r>
+        <w:rPr>
+          <w:lang w:val="en-GB"/>
+        </w:rPr>
+        <w:t>I started working with deploying backend to ec2 instance. I transferred the directory ‘’server’ to ec2 instance via filezilla. I coud not npm start right away, it throw syntax error at index,js at 1</w:t>
+      </w:r>
+      <w:r>
+        <w:rPr>
+          <w:vertAlign w:val="superscript"/>
+          <w:lang w:val="en-GB"/>
+        </w:rPr>
+        <w:t>st</w:t>
+      </w:r>
+      <w:r>
+        <w:rPr>
+          <w:lang w:val="en-GB"/>
+        </w:rPr>
+        <w:t xml:space="preserve"> line,m I am not sure of the reason. I solcved the issue by updating </w:t>
+      </w:r>
+      <w:r>
+        <w:rPr>
+          <w:lang w:val="en-GB"/>
+        </w:rPr>
+        <w:lastRenderedPageBreak/>
+        <w:t>node version, then deleting node modules and reinstalling them again. Then I could run the server via nodemon (I typed npm start for that).</w:t>
+      </w:r>
+    </w:p>
+    <w:p>
+      <w:pPr>
+        <w:rPr>
+          <w:lang w:val="en-GB"/>
+        </w:rPr>
+      </w:pPr>
+    </w:p>
+    <w:p>
+      <w:pPr>
+        <w:rPr>
+          <w:lang w:val="en-GB"/>
+        </w:rPr>
+      </w:pPr>
+      <w:r>
+        <w:rPr>
+          <w:lang w:val="en-GB"/>
+        </w:rPr>
+        <w:t>Then I tried to see if it works, I ran  the frontend locally whereas backend on ec2 instance, I of course changed the url coded in api/index,js in clientside code to match the public ip of ec2 nistance, and it worked.</w:t>
+      </w:r>
+    </w:p>
+    <w:p>
+      <w:pPr>
+        <w:rPr>
+          <w:lang w:val="en-GB"/>
+        </w:rPr>
+      </w:pPr>
+      <w:r>
+        <w:rPr>
+          <w:lang w:val="en-GB"/>
+        </w:rPr>
+        <w:t xml:space="preserve">But don’t forget that I am running it with nodemon, hence I guess I need to have a terminal open, I will need to learn about </w:t>
+      </w:r>
+      <w:r>
+        <w:rPr>
+          <w:b/>
+          <w:lang w:val="en-GB"/>
+        </w:rPr>
+        <w:t>pm2</w:t>
+      </w:r>
+      <w:r>
+        <w:rPr>
+          <w:lang w:val="en-GB"/>
+        </w:rPr>
+        <w:t xml:space="preserve"> or sth similar to have it running as a background process.</w:t>
+      </w:r>
+    </w:p>
+    <w:p>
+      <w:pPr>
+        <w:rPr>
+          <w:lang w:val="en-GB"/>
+        </w:rPr>
+      </w:pPr>
+    </w:p>
+    <w:p>
+      <w:pPr>
+        <w:rPr>
+          <w:lang w:val="en-GB"/>
+        </w:rPr>
+      </w:pPr>
+      <w:r>
+        <w:rPr>
+          <w:lang w:val="en-GB"/>
+        </w:rPr>
+        <w:t xml:space="preserve">Then I moved to deplot the clientside on another ec2 instance. I opened the source folder on development pc and run </w:t>
+      </w:r>
+      <w:r>
+        <w:rPr>
+          <w:i/>
+          <w:lang w:val="en-GB"/>
+        </w:rPr>
+        <w:t xml:space="preserve">npm run biold </w:t>
+      </w:r>
+      <w:r>
+        <w:rPr>
+          <w:lang w:val="en-GB"/>
+        </w:rPr>
+        <w:t xml:space="preserve"> this generated as build folder,</w:t>
+      </w:r>
+    </w:p>
+    <w:p>
+      <w:pPr>
+        <w:rPr>
+          <w:lang w:val="en-GB"/>
+        </w:rPr>
+      </w:pPr>
+    </w:p>
+    <w:p>
+      <w:pPr>
+        <w:rPr>
+          <w:lang w:val="en-GB"/>
+        </w:rPr>
+      </w:pPr>
+      <w:r>
+        <w:rPr>
+          <w:lang w:val="en-GB"/>
+        </w:rPr>
+        <w:t>I will need to learn how to run frontend on ec2 instance with only rthe build folder, because I think I will need to have a server software along with build folder, I will probably need nginnx to serve the build folder.</w:t>
+      </w:r>
+    </w:p>
+    <w:p>
+      <w:pPr>
+        <w:rPr>
+          <w:lang w:val="en-GB"/>
+        </w:rPr>
+      </w:pPr>
+    </w:p>
+    <w:p>
+      <w:pPr>
+        <w:rPr>
+          <w:lang w:val="en-GB"/>
+        </w:rPr>
+      </w:pPr>
+      <w:r>
+        <w:rPr>
+          <w:lang w:val="en-GB"/>
+        </w:rPr>
+        <w:t xml:space="preserve">I also could run the frontend on another ec2 instance by copying source files and running with </w:t>
+      </w:r>
+      <w:r>
+        <w:rPr>
+          <w:i/>
+          <w:lang w:val="en-GB"/>
+        </w:rPr>
+        <w:t xml:space="preserve">npm start </w:t>
+      </w:r>
+      <w:r>
+        <w:rPr>
+          <w:lang w:val="en-GB"/>
+        </w:rPr>
+        <w:t xml:space="preserve"> but of course as I said I will need to host the build files with a server eventually.</w:t>
+      </w:r>
+    </w:p>
+    <w:p>
+      <w:pPr>
+        <w:rPr>
+          <w:lang w:val="en-GB"/>
+        </w:rPr>
+      </w:pPr>
+    </w:p>
+    <w:p>
+      <w:pPr>
+        <w:rPr>
+          <w:lang w:val="en-GB"/>
+        </w:rPr>
+      </w:pPr>
+      <w:r>
+        <w:rPr>
+          <w:lang w:val="en-GB"/>
+        </w:rPr>
+        <w:t>Note that I encountered a problem where I could not connect to ec2 instance with filezilla, I don’t kno  thee reason but I could ssh uinto it but could not connect with filezilla, at that point I connected using WinSCP.</w:t>
+      </w:r>
+    </w:p>
+    <w:p>
+      <w:pPr>
+        <w:rPr>
+          <w:lang w:val="en-GB"/>
+        </w:rPr>
+      </w:pPr>
+    </w:p>
+    <w:p>
+      <w:pPr>
+        <w:rPr>
+          <w:lang w:val="en-GB"/>
+        </w:rPr>
+      </w:pPr>
+    </w:p>
+    <w:p>
+      <w:pPr>
+        <w:rPr>
+          <w:lang w:val="en-GB"/>
+        </w:rPr>
+      </w:pPr>
+      <w:r>
+        <w:rPr>
+          <w:lang w:val="en-GB"/>
+        </w:rPr>
+        <w:t>Part3 of videos starts.</w:t>
+      </w:r>
+    </w:p>
+    <w:p>
+      <w:pPr>
+        <w:rPr>
+          <w:lang w:val="en-GB"/>
+        </w:rPr>
+      </w:pPr>
+      <w:r>
+        <w:rPr>
+          <w:lang w:val="en-GB"/>
+        </w:rPr>
+        <w:t>Inthis chapter we add authentication, sign up, jwt sign in, sign in with oauth google,</w:t>
+      </w:r>
+    </w:p>
+    <w:p>
+      <w:pPr>
+        <w:rPr>
+          <w:lang w:val="en-GB"/>
+        </w:rPr>
+      </w:pPr>
+      <w:r>
+        <w:rPr>
+          <w:lang w:val="en-GB"/>
+        </w:rPr>
+        <w:t>A user can only like once a post. You can only like posts if you arew logged in etc.</w:t>
+      </w:r>
+    </w:p>
+    <w:p>
+      <w:pPr>
+        <w:rPr>
+          <w:lang w:val="en-GB"/>
+        </w:rPr>
+      </w:pPr>
+      <w:r>
+        <w:rPr>
+          <w:lang w:val="en-GB"/>
+        </w:rPr>
+        <w:t>Zeet is a platform to deploy your application,</w:t>
+      </w:r>
+    </w:p>
+    <w:p>
+      <w:pPr>
+        <w:rPr>
+          <w:lang w:val="en-GB"/>
+        </w:rPr>
+      </w:pPr>
+      <w:r>
+        <w:rPr>
+          <w:lang w:val="en-GB"/>
+        </w:rPr>
+        <w:t>In client folder</w:t>
+      </w:r>
+    </w:p>
+    <w:p>
+      <w:pPr>
+        <w:rPr>
+          <w:i/>
+          <w:lang w:val="en-GB"/>
+        </w:rPr>
+      </w:pPr>
+      <w:r>
+        <w:rPr>
+          <w:i/>
+          <w:lang w:val="en-GB"/>
+        </w:rPr>
+        <w:t>Npm install jwt-decode react-google-login</w:t>
+      </w:r>
+    </w:p>
+    <w:p>
+      <w:pPr>
+        <w:rPr>
+          <w:lang w:val="en-GB"/>
+        </w:rPr>
+      </w:pPr>
+      <w:r>
+        <w:rPr>
+          <w:lang w:val="en-GB"/>
+        </w:rPr>
+        <w:t>You may need to add –force to make it work</w:t>
+      </w:r>
+    </w:p>
+    <w:p>
+      <w:pPr>
+        <w:rPr>
+          <w:lang w:val="en-GB"/>
+        </w:rPr>
+      </w:pPr>
+      <w:r>
+        <w:rPr>
+          <w:lang w:val="en-GB"/>
+        </w:rPr>
+        <w:t>In server folder</w:t>
+      </w:r>
+    </w:p>
+    <w:p>
+      <w:pPr>
+        <w:rPr>
+          <w:i/>
+          <w:lang w:val="en-GB"/>
+        </w:rPr>
+      </w:pPr>
+      <w:r>
+        <w:rPr>
+          <w:i/>
+          <w:lang w:val="en-GB"/>
+        </w:rPr>
+        <w:lastRenderedPageBreak/>
+        <w:t>Npm install bcryptjs jsonwebtoken</w:t>
+      </w:r>
+    </w:p>
+    <w:p>
+      <w:pPr>
+        <w:rPr>
+          <w:lang w:val="en-GB"/>
+        </w:rPr>
+      </w:pPr>
+      <w:r>
+        <w:rPr>
+          <w:lang w:val="en-GB"/>
+        </w:rPr>
+        <w:t>You can check your package.json to see that these new dependancies are indded installed</w:t>
+      </w:r>
+    </w:p>
+    <w:p>
+      <w:pPr>
+        <w:rPr>
+          <w:lang w:val="en-GB"/>
+        </w:rPr>
+      </w:pPr>
+    </w:p>
+    <w:p>
+      <w:pPr>
+        <w:rPr>
+          <w:lang w:val="en-GB"/>
+        </w:rPr>
+      </w:pPr>
+      <w:r>
+        <w:rPr>
+          <w:lang w:val="en-GB"/>
+        </w:rPr>
+        <w:tab/>
+        <w:t>Material-ui???</w:t>
+      </w:r>
+    </w:p>
+    <w:p>
+      <w:pPr>
+        <w:rPr>
+          <w:lang w:val="en-GB"/>
+        </w:rPr>
+      </w:pPr>
+      <w:r>
+        <w:rPr>
+          <w:lang w:val="en-GB"/>
+        </w:rPr>
+        <w:t>Make NavBar as a separate component.</w:t>
+      </w:r>
+    </w:p>
+    <w:p>
+      <w:pPr>
+        <w:rPr>
+          <w:lang w:val="en-GB"/>
+        </w:rPr>
+      </w:pPr>
+      <w:r>
+        <w:rPr>
+          <w:lang w:val="en-GB"/>
+        </w:rPr>
+        <w:t>In client directory, run</w:t>
+      </w:r>
+    </w:p>
+    <w:p>
+      <w:pPr>
+        <w:rPr>
+          <w:i/>
+          <w:lang w:val="en-GB"/>
+        </w:rPr>
+      </w:pPr>
+      <w:r>
+        <w:rPr>
+          <w:i/>
+          <w:lang w:val="en-GB"/>
+        </w:rPr>
+        <w:t>Npm install react-router-dom</w:t>
+      </w:r>
+    </w:p>
+    <w:p>
+      <w:pPr>
+        <w:rPr>
+          <w:lang w:val="en-GB"/>
+        </w:rPr>
+      </w:pPr>
+      <w:r>
+        <w:rPr>
+          <w:lang w:val="en-GB"/>
+        </w:rPr>
+        <w:t>I installed react snippets extension to vs code, this way I get new shortcuts.</w:t>
+      </w:r>
+    </w:p>
+    <w:p>
+      <w:pPr>
+        <w:rPr>
+          <w:lang w:val="en-GB"/>
+        </w:rPr>
+      </w:pPr>
+      <w:r>
+        <w:rPr>
+          <w:lang w:val="en-GB"/>
+        </w:rPr>
+        <w:t>Then we create Home and Auth comonents.</w:t>
+      </w:r>
+    </w:p>
+    <w:p>
+      <w:pPr>
+        <w:rPr>
+          <w:lang w:val="en-GB"/>
+        </w:rPr>
+      </w:pPr>
+      <w:r>
+        <w:rPr>
+          <w:lang w:val="en-GB"/>
+        </w:rPr>
+        <w:t>Create Input component</w:t>
+      </w:r>
+    </w:p>
+    <w:p>
+      <w:pPr>
+        <w:rPr>
+          <w:lang w:val="en-GB"/>
+        </w:rPr>
+      </w:pPr>
+    </w:p>
+    <w:p>
+      <w:pPr>
+        <w:rPr>
+          <w:lang w:val="en-GB"/>
+        </w:rPr>
+      </w:pPr>
+      <w:r>
+        <w:rPr>
+          <w:lang w:val="en-GB"/>
+        </w:rPr>
+        <w:tab/>
+        <w:t>At this point what do you think that you need to learn to grasp all these things that we went through in the tutorial? I think that those would be</w:t>
+      </w:r>
+    </w:p>
+    <w:p>
+      <w:pPr>
+        <w:rPr>
+          <w:lang w:val="en-GB"/>
+        </w:rPr>
+      </w:pPr>
+      <w:r>
+        <w:rPr>
+          <w:lang w:val="en-GB"/>
+        </w:rPr>
+        <w:t>React, material ui, javascript</w:t>
+      </w:r>
+      <w:r>
+        <w:rPr>
+          <w:lang w:val="en-GB"/>
+        </w:rPr>
+        <w:t xml:space="preserve">, html, npm, axios, react-router useState hook, arrow function, forms for login, </w:t>
+      </w:r>
+      <w:r>
+        <w:rPr>
+          <w:lang w:val="en-GB"/>
+        </w:rPr>
+        <w:t>redux</w:t>
+      </w:r>
+      <w:r>
+        <w:rPr>
+          <w:lang w:val="en-GB"/>
+        </w:rPr>
+        <w:t>, react-google-login</w:t>
+      </w:r>
+      <w:r>
+        <w:rPr>
+          <w:lang w:val="en-GB"/>
+        </w:rPr>
+        <w:t>, async funrtion try catch block,</w:t>
+      </w:r>
+      <w:r>
+        <w:rPr>
+          <w:lang w:val="en-GB"/>
+        </w:rPr>
+        <w:t>usedispatch from redux</w:t>
+      </w:r>
       <w:bookmarkStart w:id="0" w:name="_GoBack"/>
       <w:bookmarkEnd w:id="0"/>
+    </w:p>
+    <w:p>
+      <w:pPr>
+        <w:rPr>
+          <w:lang w:val="en-GB"/>
+        </w:rPr>
+      </w:pPr>
+    </w:p>
+    <w:p>
+      <w:pPr>
+        <w:rPr>
+          <w:lang w:val="en-GB"/>
+        </w:rPr>
+      </w:pPr>
+      <w:r>
+        <w:rPr>
+          <w:lang w:val="en-GB"/>
+        </w:rPr>
+        <w:t>We create the outline for sign in and sign up form.</w:t>
+      </w:r>
+    </w:p>
+    <w:p>
+      <w:pPr>
+        <w:rPr>
+          <w:lang w:val="en-GB"/>
+        </w:rPr>
+      </w:pPr>
+    </w:p>
+    <w:p>
+      <w:pPr>
+        <w:rPr>
+          <w:lang w:val="en-GB"/>
+        </w:rPr>
+      </w:pPr>
+      <w:r>
+        <w:rPr>
+          <w:lang w:val="en-GB"/>
+        </w:rPr>
+        <w:t>Then we go to google log in button.</w:t>
+      </w:r>
+    </w:p>
+    <w:p>
+      <w:pPr>
+        <w:rPr>
+          <w:lang w:val="en-GB"/>
+        </w:rPr>
+      </w:pPr>
+    </w:p>
+    <w:p>
+      <w:pPr>
+        <w:rPr>
+          <w:lang w:val="en-GB"/>
+        </w:rPr>
+      </w:pPr>
+      <w:r>
+        <w:rPr>
+          <w:lang w:val="en-GB"/>
+        </w:rPr>
+        <w:t>I downloaded html open up attributes plugin to split up one line html into multiple lines for better readability, it adds a shortcut with which you can split lines of html tag</w:t>
+      </w:r>
+    </w:p>
+    <w:p>
+      <w:pPr>
+        <w:rPr>
+          <w:lang w:val="en-GB"/>
+        </w:rPr>
+      </w:pPr>
+    </w:p>
+    <w:p>
+      <w:pPr>
+        <w:rPr>
+          <w:lang w:val="en-GB"/>
+        </w:rPr>
+      </w:pPr>
+      <w:r>
+        <w:rPr>
+          <w:lang w:val="en-GB"/>
+        </w:rPr>
+        <w:t xml:space="preserve">In vs code you can edit multiple lines with  </w:t>
+      </w:r>
+      <w:r>
+        <w:rPr>
+          <w:lang w:val="en-GB"/>
+        </w:rPr>
+        <w:t>Windows: Ctrl + Alt + Arrow Keys.</w:t>
+      </w:r>
+    </w:p>
+    <w:p>
+      <w:pPr>
+        <w:rPr>
+          <w:lang w:val="en-GB"/>
+        </w:rPr>
+      </w:pPr>
+    </w:p>
+    <w:p>
+      <w:pPr>
+        <w:rPr>
+          <w:lang w:val="en-GB"/>
+        </w:rPr>
+      </w:pPr>
+      <w:r>
+        <w:rPr>
+          <w:lang w:val="en-GB"/>
+        </w:rPr>
+        <w:t>Create Google OAuth client id from console.</w:t>
+      </w:r>
+      <w:r>
+        <w:rPr>
+          <w:lang w:val="en-GB"/>
+        </w:rPr>
+        <w:t>cloud</w:t>
+      </w:r>
+      <w:r>
+        <w:rPr>
+          <w:lang w:val="en-GB"/>
+        </w:rPr>
+        <w:t>.google.com</w:t>
+      </w:r>
+    </w:p>
+    <w:p>
+      <w:pPr>
+        <w:rPr>
+          <w:lang w:val="en-GB"/>
+        </w:rPr>
+      </w:pPr>
+      <w:r>
+        <w:rPr>
+          <w:lang w:val="en-GB"/>
+        </w:rPr>
+        <w:t>Note that this video shows outdated way to get google oauth client is.</w:t>
+      </w:r>
+    </w:p>
+    <w:p>
+      <w:pPr>
+        <w:rPr>
+          <w:lang w:val="en-GB"/>
+        </w:rPr>
+      </w:pPr>
+    </w:p>
+    <w:p>
+      <w:pPr>
+        <w:rPr>
+          <w:lang w:val="en-GB"/>
+        </w:rPr>
+      </w:pPr>
+    </w:p>
+    <w:p>
+      <w:pPr>
+        <w:rPr>
+          <w:lang w:val="en-GB"/>
+        </w:rPr>
+      </w:pPr>
+    </w:p>
+    <w:p>
+      <w:pPr>
+        <w:rPr>
+          <w:lang w:val="en-GB"/>
+        </w:rPr>
+      </w:pPr>
+    </w:p>
+    <w:p>
+      <w:pPr>
+        <w:rPr>
+          <w:lang w:val="en-GB"/>
+        </w:rPr>
+      </w:pPr>
     </w:p>
     <w:sectPr>
       <w:pgSz w:w="11906" w:h="16838"/>

</xml_diff>